<commit_message>
fixed figure size problem
</commit_message>
<xml_diff>
--- a/analysis/templates/template.docx
+++ b/analysis/templates/template.docx
@@ -1,6 +1,6 @@
 
 <file path=word/document.xml><?xml version="1.0" encoding="utf-8"?>
-<w:document xmlns:wpc="http://schemas.microsoft.com/office/word/2010/wordprocessingCanvas" xmlns:cx="http://schemas.microsoft.com/office/drawing/2014/chartex" xmlns:cx1="http://schemas.microsoft.com/office/drawing/2015/9/8/chartex" xmlns:cx2="http://schemas.microsoft.com/office/drawing/2015/10/21/chartex" xmlns:cx3="http://schemas.microsoft.com/office/drawing/2016/5/9/chartex" xmlns:cx4="http://schemas.microsoft.com/office/drawing/2016/5/10/chartex" xmlns:cx5="http://schemas.microsoft.com/office/drawing/2016/5/11/chartex" xmlns:cx6="http://schemas.microsoft.com/office/drawing/2016/5/12/chartex" xmlns:cx7="http://schemas.microsoft.com/office/drawing/2016/5/13/chartex" xmlns:cx8="http://schemas.microsoft.com/office/drawing/2016/5/14/chartex" xmlns:mc="http://schemas.openxmlformats.org/markup-compatibility/2006" xmlns:aink="http://schemas.microsoft.com/office/drawing/2016/ink" xmlns:am3d="http://schemas.microsoft.com/office/drawing/2017/model3d" xmlns:o="urn:schemas-microsoft-com:office:office" xmlns:r="http://schemas.openxmlformats.org/officeDocument/2006/relationships" xmlns:m="http://schemas.openxmlformats.org/officeDocument/2006/math" xmlns:v="urn:schemas-microsoft-com:vml" xmlns:wp14="http://schemas.microsoft.com/office/word/2010/wordprocessingDrawing" xmlns:wp="http://schemas.openxmlformats.org/drawingml/2006/wordprocessingDrawing" xmlns:w10="urn:schemas-microsoft-com:office:word" xmlns:w="http://schemas.openxmlformats.org/wordprocessingml/2006/main" xmlns:w14="http://schemas.microsoft.com/office/word/2010/wordml" xmlns:w15="http://schemas.microsoft.com/office/word/2012/wordml" xmlns:w16cex="http://schemas.microsoft.com/office/word/2018/wordml/cex" xmlns:w16cid="http://schemas.microsoft.com/office/word/2016/wordml/cid" xmlns:w16="http://schemas.microsoft.com/office/word/2018/wordml" xmlns:w16se="http://schemas.microsoft.com/office/word/2015/wordml/symex" xmlns:wpg="http://schemas.microsoft.com/office/word/2010/wordprocessingGroup" xmlns:wpi="http://schemas.microsoft.com/office/word/2010/wordprocessingInk" xmlns:wne="http://schemas.microsoft.com/office/word/2006/wordml" xmlns:wps="http://schemas.microsoft.com/office/word/2010/wordprocessingShape" mc:Ignorable="w14 w15 w16se w16cid w16 w16cex wp14">
+<w:document xmlns:wpc="http://schemas.microsoft.com/office/word/2010/wordprocessingCanvas" xmlns:cx="http://schemas.microsoft.com/office/drawing/2014/chartex" xmlns:cx1="http://schemas.microsoft.com/office/drawing/2015/9/8/chartex" xmlns:cx2="http://schemas.microsoft.com/office/drawing/2015/10/21/chartex" xmlns:cx3="http://schemas.microsoft.com/office/drawing/2016/5/9/chartex" xmlns:cx4="http://schemas.microsoft.com/office/drawing/2016/5/10/chartex" xmlns:cx5="http://schemas.microsoft.com/office/drawing/2016/5/11/chartex" xmlns:cx6="http://schemas.microsoft.com/office/drawing/2016/5/12/chartex" xmlns:cx7="http://schemas.microsoft.com/office/drawing/2016/5/13/chartex" xmlns:cx8="http://schemas.microsoft.com/office/drawing/2016/5/14/chartex" xmlns:mc="http://schemas.openxmlformats.org/markup-compatibility/2006" xmlns:aink="http://schemas.microsoft.com/office/drawing/2016/ink" xmlns:am3d="http://schemas.microsoft.com/office/drawing/2017/model3d" xmlns:o="urn:schemas-microsoft-com:office:office" xmlns:oel="http://schemas.microsoft.com/office/2019/extlst" xmlns:r="http://schemas.openxmlformats.org/officeDocument/2006/relationships" xmlns:m="http://schemas.openxmlformats.org/officeDocument/2006/math" xmlns:v="urn:schemas-microsoft-com:vml" xmlns:wp14="http://schemas.microsoft.com/office/word/2010/wordprocessingDrawing" xmlns:wp="http://schemas.openxmlformats.org/drawingml/2006/wordprocessingDrawing" xmlns:w10="urn:schemas-microsoft-com:office:word" xmlns:w="http://schemas.openxmlformats.org/wordprocessingml/2006/main" xmlns:w14="http://schemas.microsoft.com/office/word/2010/wordml" xmlns:w15="http://schemas.microsoft.com/office/word/2012/wordml" xmlns:w16cex="http://schemas.microsoft.com/office/word/2018/wordml/cex" xmlns:w16cid="http://schemas.microsoft.com/office/word/2016/wordml/cid" xmlns:w16="http://schemas.microsoft.com/office/word/2018/wordml" xmlns:w16du="http://schemas.microsoft.com/office/word/2023/wordml/word16du" xmlns:w16sdtdh="http://schemas.microsoft.com/office/word/2020/wordml/sdtdatahash" xmlns:w16se="http://schemas.microsoft.com/office/word/2015/wordml/symex" xmlns:wpg="http://schemas.microsoft.com/office/word/2010/wordprocessingGroup" xmlns:wpi="http://schemas.microsoft.com/office/word/2010/wordprocessingInk" xmlns:wne="http://schemas.microsoft.com/office/word/2006/wordml" xmlns:wps="http://schemas.microsoft.com/office/word/2010/wordprocessingShape" mc:Ignorable="w14 w15 w16se w16cid w16 w16cex w16sdtdh w16du wp14">
   <w:body>
     <w:p>
       <w:pPr>
@@ -230,7 +230,7 @@
 </file>
 
 <file path=word/endnotes.xml><?xml version="1.0" encoding="utf-8"?>
-<w:endnotes xmlns:wpc="http://schemas.microsoft.com/office/word/2010/wordprocessingCanvas" xmlns:cx="http://schemas.microsoft.com/office/drawing/2014/chartex" xmlns:cx1="http://schemas.microsoft.com/office/drawing/2015/9/8/chartex" xmlns:cx2="http://schemas.microsoft.com/office/drawing/2015/10/21/chartex" xmlns:cx3="http://schemas.microsoft.com/office/drawing/2016/5/9/chartex" xmlns:cx4="http://schemas.microsoft.com/office/drawing/2016/5/10/chartex" xmlns:cx5="http://schemas.microsoft.com/office/drawing/2016/5/11/chartex" xmlns:cx6="http://schemas.microsoft.com/office/drawing/2016/5/12/chartex" xmlns:cx7="http://schemas.microsoft.com/office/drawing/2016/5/13/chartex" xmlns:cx8="http://schemas.microsoft.com/office/drawing/2016/5/14/chartex" xmlns:mc="http://schemas.openxmlformats.org/markup-compatibility/2006" xmlns:aink="http://schemas.microsoft.com/office/drawing/2016/ink" xmlns:am3d="http://schemas.microsoft.com/office/drawing/2017/model3d" xmlns:o="urn:schemas-microsoft-com:office:office" xmlns:r="http://schemas.openxmlformats.org/officeDocument/2006/relationships" xmlns:m="http://schemas.openxmlformats.org/officeDocument/2006/math" xmlns:v="urn:schemas-microsoft-com:vml" xmlns:wp14="http://schemas.microsoft.com/office/word/2010/wordprocessingDrawing" xmlns:wp="http://schemas.openxmlformats.org/drawingml/2006/wordprocessingDrawing" xmlns:w10="urn:schemas-microsoft-com:office:word" xmlns:w="http://schemas.openxmlformats.org/wordprocessingml/2006/main" xmlns:w14="http://schemas.microsoft.com/office/word/2010/wordml" xmlns:w15="http://schemas.microsoft.com/office/word/2012/wordml" xmlns:w16cex="http://schemas.microsoft.com/office/word/2018/wordml/cex" xmlns:w16cid="http://schemas.microsoft.com/office/word/2016/wordml/cid" xmlns:w16="http://schemas.microsoft.com/office/word/2018/wordml" xmlns:w16se="http://schemas.microsoft.com/office/word/2015/wordml/symex" xmlns:wpg="http://schemas.microsoft.com/office/word/2010/wordprocessingGroup" xmlns:wpi="http://schemas.microsoft.com/office/word/2010/wordprocessingInk" xmlns:wne="http://schemas.microsoft.com/office/word/2006/wordml" xmlns:wps="http://schemas.microsoft.com/office/word/2010/wordprocessingShape" mc:Ignorable="w14 w15 w16se w16cid w16 w16cex wp14">
+<w:endnotes xmlns:wpc="http://schemas.microsoft.com/office/word/2010/wordprocessingCanvas" xmlns:cx="http://schemas.microsoft.com/office/drawing/2014/chartex" xmlns:cx1="http://schemas.microsoft.com/office/drawing/2015/9/8/chartex" xmlns:cx2="http://schemas.microsoft.com/office/drawing/2015/10/21/chartex" xmlns:cx3="http://schemas.microsoft.com/office/drawing/2016/5/9/chartex" xmlns:cx4="http://schemas.microsoft.com/office/drawing/2016/5/10/chartex" xmlns:cx5="http://schemas.microsoft.com/office/drawing/2016/5/11/chartex" xmlns:cx6="http://schemas.microsoft.com/office/drawing/2016/5/12/chartex" xmlns:cx7="http://schemas.microsoft.com/office/drawing/2016/5/13/chartex" xmlns:cx8="http://schemas.microsoft.com/office/drawing/2016/5/14/chartex" xmlns:mc="http://schemas.openxmlformats.org/markup-compatibility/2006" xmlns:aink="http://schemas.microsoft.com/office/drawing/2016/ink" xmlns:am3d="http://schemas.microsoft.com/office/drawing/2017/model3d" xmlns:o="urn:schemas-microsoft-com:office:office" xmlns:oel="http://schemas.microsoft.com/office/2019/extlst" xmlns:r="http://schemas.openxmlformats.org/officeDocument/2006/relationships" xmlns:m="http://schemas.openxmlformats.org/officeDocument/2006/math" xmlns:v="urn:schemas-microsoft-com:vml" xmlns:wp14="http://schemas.microsoft.com/office/word/2010/wordprocessingDrawing" xmlns:wp="http://schemas.openxmlformats.org/drawingml/2006/wordprocessingDrawing" xmlns:w10="urn:schemas-microsoft-com:office:word" xmlns:w="http://schemas.openxmlformats.org/wordprocessingml/2006/main" xmlns:w14="http://schemas.microsoft.com/office/word/2010/wordml" xmlns:w15="http://schemas.microsoft.com/office/word/2012/wordml" xmlns:w16cex="http://schemas.microsoft.com/office/word/2018/wordml/cex" xmlns:w16cid="http://schemas.microsoft.com/office/word/2016/wordml/cid" xmlns:w16="http://schemas.microsoft.com/office/word/2018/wordml" xmlns:w16du="http://schemas.microsoft.com/office/word/2023/wordml/word16du" xmlns:w16sdtdh="http://schemas.microsoft.com/office/word/2020/wordml/sdtdatahash" xmlns:w16se="http://schemas.microsoft.com/office/word/2015/wordml/symex" xmlns:wpg="http://schemas.microsoft.com/office/word/2010/wordprocessingGroup" xmlns:wpi="http://schemas.microsoft.com/office/word/2010/wordprocessingInk" xmlns:wne="http://schemas.microsoft.com/office/word/2006/wordml" xmlns:wps="http://schemas.microsoft.com/office/word/2010/wordprocessingShape" mc:Ignorable="w14 w15 w16se w16cid w16 w16cex w16sdtdh w16du wp14">
   <w:endnote w:type="separator" w:id="-1">
     <w:p>
       <w:pPr>
@@ -255,7 +255,7 @@
 </file>
 
 <file path=word/footnotes.xml><?xml version="1.0" encoding="utf-8"?>
-<w:footnotes xmlns:wpc="http://schemas.microsoft.com/office/word/2010/wordprocessingCanvas" xmlns:cx="http://schemas.microsoft.com/office/drawing/2014/chartex" xmlns:cx1="http://schemas.microsoft.com/office/drawing/2015/9/8/chartex" xmlns:cx2="http://schemas.microsoft.com/office/drawing/2015/10/21/chartex" xmlns:cx3="http://schemas.microsoft.com/office/drawing/2016/5/9/chartex" xmlns:cx4="http://schemas.microsoft.com/office/drawing/2016/5/10/chartex" xmlns:cx5="http://schemas.microsoft.com/office/drawing/2016/5/11/chartex" xmlns:cx6="http://schemas.microsoft.com/office/drawing/2016/5/12/chartex" xmlns:cx7="http://schemas.microsoft.com/office/drawing/2016/5/13/chartex" xmlns:cx8="http://schemas.microsoft.com/office/drawing/2016/5/14/chartex" xmlns:mc="http://schemas.openxmlformats.org/markup-compatibility/2006" xmlns:aink="http://schemas.microsoft.com/office/drawing/2016/ink" xmlns:am3d="http://schemas.microsoft.com/office/drawing/2017/model3d" xmlns:o="urn:schemas-microsoft-com:office:office" xmlns:r="http://schemas.openxmlformats.org/officeDocument/2006/relationships" xmlns:m="http://schemas.openxmlformats.org/officeDocument/2006/math" xmlns:v="urn:schemas-microsoft-com:vml" xmlns:wp14="http://schemas.microsoft.com/office/word/2010/wordprocessingDrawing" xmlns:wp="http://schemas.openxmlformats.org/drawingml/2006/wordprocessingDrawing" xmlns:w10="urn:schemas-microsoft-com:office:word" xmlns:w="http://schemas.openxmlformats.org/wordprocessingml/2006/main" xmlns:w14="http://schemas.microsoft.com/office/word/2010/wordml" xmlns:w15="http://schemas.microsoft.com/office/word/2012/wordml" xmlns:w16cex="http://schemas.microsoft.com/office/word/2018/wordml/cex" xmlns:w16cid="http://schemas.microsoft.com/office/word/2016/wordml/cid" xmlns:w16="http://schemas.microsoft.com/office/word/2018/wordml" xmlns:w16se="http://schemas.microsoft.com/office/word/2015/wordml/symex" xmlns:wpg="http://schemas.microsoft.com/office/word/2010/wordprocessingGroup" xmlns:wpi="http://schemas.microsoft.com/office/word/2010/wordprocessingInk" xmlns:wne="http://schemas.microsoft.com/office/word/2006/wordml" xmlns:wps="http://schemas.microsoft.com/office/word/2010/wordprocessingShape" mc:Ignorable="w14 w15 w16se w16cid w16 w16cex wp14">
+<w:footnotes xmlns:wpc="http://schemas.microsoft.com/office/word/2010/wordprocessingCanvas" xmlns:cx="http://schemas.microsoft.com/office/drawing/2014/chartex" xmlns:cx1="http://schemas.microsoft.com/office/drawing/2015/9/8/chartex" xmlns:cx2="http://schemas.microsoft.com/office/drawing/2015/10/21/chartex" xmlns:cx3="http://schemas.microsoft.com/office/drawing/2016/5/9/chartex" xmlns:cx4="http://schemas.microsoft.com/office/drawing/2016/5/10/chartex" xmlns:cx5="http://schemas.microsoft.com/office/drawing/2016/5/11/chartex" xmlns:cx6="http://schemas.microsoft.com/office/drawing/2016/5/12/chartex" xmlns:cx7="http://schemas.microsoft.com/office/drawing/2016/5/13/chartex" xmlns:cx8="http://schemas.microsoft.com/office/drawing/2016/5/14/chartex" xmlns:mc="http://schemas.openxmlformats.org/markup-compatibility/2006" xmlns:aink="http://schemas.microsoft.com/office/drawing/2016/ink" xmlns:am3d="http://schemas.microsoft.com/office/drawing/2017/model3d" xmlns:o="urn:schemas-microsoft-com:office:office" xmlns:oel="http://schemas.microsoft.com/office/2019/extlst" xmlns:r="http://schemas.openxmlformats.org/officeDocument/2006/relationships" xmlns:m="http://schemas.openxmlformats.org/officeDocument/2006/math" xmlns:v="urn:schemas-microsoft-com:vml" xmlns:wp14="http://schemas.microsoft.com/office/word/2010/wordprocessingDrawing" xmlns:wp="http://schemas.openxmlformats.org/drawingml/2006/wordprocessingDrawing" xmlns:w10="urn:schemas-microsoft-com:office:word" xmlns:w="http://schemas.openxmlformats.org/wordprocessingml/2006/main" xmlns:w14="http://schemas.microsoft.com/office/word/2010/wordml" xmlns:w15="http://schemas.microsoft.com/office/word/2012/wordml" xmlns:w16cex="http://schemas.microsoft.com/office/word/2018/wordml/cex" xmlns:w16cid="http://schemas.microsoft.com/office/word/2016/wordml/cid" xmlns:w16="http://schemas.microsoft.com/office/word/2018/wordml" xmlns:w16du="http://schemas.microsoft.com/office/word/2023/wordml/word16du" xmlns:w16sdtdh="http://schemas.microsoft.com/office/word/2020/wordml/sdtdatahash" xmlns:w16se="http://schemas.microsoft.com/office/word/2015/wordml/symex" xmlns:wpg="http://schemas.microsoft.com/office/word/2010/wordprocessingGroup" xmlns:wpi="http://schemas.microsoft.com/office/word/2010/wordprocessingInk" xmlns:wne="http://schemas.microsoft.com/office/word/2006/wordml" xmlns:wps="http://schemas.microsoft.com/office/word/2010/wordprocessingShape" mc:Ignorable="w14 w15 w16se w16cid w16 w16cex w16sdtdh w16du wp14">
   <w:footnote w:type="separator" w:id="-1">
     <w:p>
       <w:r>
@@ -274,7 +274,7 @@
 </file>
 
 <file path=word/numbering.xml><?xml version="1.0" encoding="utf-8"?>
-<w:numbering xmlns:wpc="http://schemas.microsoft.com/office/word/2010/wordprocessingCanvas" xmlns:cx="http://schemas.microsoft.com/office/drawing/2014/chartex" xmlns:cx1="http://schemas.microsoft.com/office/drawing/2015/9/8/chartex" xmlns:cx2="http://schemas.microsoft.com/office/drawing/2015/10/21/chartex" xmlns:cx3="http://schemas.microsoft.com/office/drawing/2016/5/9/chartex" xmlns:cx4="http://schemas.microsoft.com/office/drawing/2016/5/10/chartex" xmlns:cx5="http://schemas.microsoft.com/office/drawing/2016/5/11/chartex" xmlns:cx6="http://schemas.microsoft.com/office/drawing/2016/5/12/chartex" xmlns:cx7="http://schemas.microsoft.com/office/drawing/2016/5/13/chartex" xmlns:cx8="http://schemas.microsoft.com/office/drawing/2016/5/14/chartex" xmlns:mc="http://schemas.openxmlformats.org/markup-compatibility/2006" xmlns:aink="http://schemas.microsoft.com/office/drawing/2016/ink" xmlns:am3d="http://schemas.microsoft.com/office/drawing/2017/model3d" xmlns:o="urn:schemas-microsoft-com:office:office" xmlns:r="http://schemas.openxmlformats.org/officeDocument/2006/relationships" xmlns:m="http://schemas.openxmlformats.org/officeDocument/2006/math" xmlns:v="urn:schemas-microsoft-com:vml" xmlns:wp14="http://schemas.microsoft.com/office/word/2010/wordprocessingDrawing" xmlns:wp="http://schemas.openxmlformats.org/drawingml/2006/wordprocessingDrawing" xmlns:w10="urn:schemas-microsoft-com:office:word" xmlns:w="http://schemas.openxmlformats.org/wordprocessingml/2006/main" xmlns:w14="http://schemas.microsoft.com/office/word/2010/wordml" xmlns:w15="http://schemas.microsoft.com/office/word/2012/wordml" xmlns:w16cex="http://schemas.microsoft.com/office/word/2018/wordml/cex" xmlns:w16cid="http://schemas.microsoft.com/office/word/2016/wordml/cid" xmlns:w16="http://schemas.microsoft.com/office/word/2018/wordml" xmlns:w16se="http://schemas.microsoft.com/office/word/2015/wordml/symex" xmlns:wpg="http://schemas.microsoft.com/office/word/2010/wordprocessingGroup" xmlns:wpi="http://schemas.microsoft.com/office/word/2010/wordprocessingInk" xmlns:wne="http://schemas.microsoft.com/office/word/2006/wordml" xmlns:wps="http://schemas.microsoft.com/office/word/2010/wordprocessingShape" mc:Ignorable="w14 w15 w16se w16cid w16 w16cex wp14">
+<w:numbering xmlns:wpc="http://schemas.microsoft.com/office/word/2010/wordprocessingCanvas" xmlns:cx="http://schemas.microsoft.com/office/drawing/2014/chartex" xmlns:cx1="http://schemas.microsoft.com/office/drawing/2015/9/8/chartex" xmlns:cx2="http://schemas.microsoft.com/office/drawing/2015/10/21/chartex" xmlns:cx3="http://schemas.microsoft.com/office/drawing/2016/5/9/chartex" xmlns:cx4="http://schemas.microsoft.com/office/drawing/2016/5/10/chartex" xmlns:cx5="http://schemas.microsoft.com/office/drawing/2016/5/11/chartex" xmlns:cx6="http://schemas.microsoft.com/office/drawing/2016/5/12/chartex" xmlns:cx7="http://schemas.microsoft.com/office/drawing/2016/5/13/chartex" xmlns:cx8="http://schemas.microsoft.com/office/drawing/2016/5/14/chartex" xmlns:mc="http://schemas.openxmlformats.org/markup-compatibility/2006" xmlns:aink="http://schemas.microsoft.com/office/drawing/2016/ink" xmlns:am3d="http://schemas.microsoft.com/office/drawing/2017/model3d" xmlns:o="urn:schemas-microsoft-com:office:office" xmlns:oel="http://schemas.microsoft.com/office/2019/extlst" xmlns:r="http://schemas.openxmlformats.org/officeDocument/2006/relationships" xmlns:m="http://schemas.openxmlformats.org/officeDocument/2006/math" xmlns:v="urn:schemas-microsoft-com:vml" xmlns:wp14="http://schemas.microsoft.com/office/word/2010/wordprocessingDrawing" xmlns:wp="http://schemas.openxmlformats.org/drawingml/2006/wordprocessingDrawing" xmlns:w10="urn:schemas-microsoft-com:office:word" xmlns:w="http://schemas.openxmlformats.org/wordprocessingml/2006/main" xmlns:w14="http://schemas.microsoft.com/office/word/2010/wordml" xmlns:w15="http://schemas.microsoft.com/office/word/2012/wordml" xmlns:w16cex="http://schemas.microsoft.com/office/word/2018/wordml/cex" xmlns:w16cid="http://schemas.microsoft.com/office/word/2016/wordml/cid" xmlns:w16="http://schemas.microsoft.com/office/word/2018/wordml" xmlns:w16du="http://schemas.microsoft.com/office/word/2023/wordml/word16du" xmlns:w16sdtdh="http://schemas.microsoft.com/office/word/2020/wordml/sdtdatahash" xmlns:w16se="http://schemas.microsoft.com/office/word/2015/wordml/symex" xmlns:wpg="http://schemas.microsoft.com/office/word/2010/wordprocessingGroup" xmlns:wpi="http://schemas.microsoft.com/office/word/2010/wordprocessingInk" xmlns:wne="http://schemas.microsoft.com/office/word/2006/wordml" xmlns:wps="http://schemas.microsoft.com/office/word/2010/wordprocessingShape" mc:Ignorable="w14 w15 w16se w16cid w16 w16cex w16sdtdh w16du wp14">
   <w:abstractNum w:abstractNumId="0" w15:restartNumberingAfterBreak="0">
     <w:nsid w:val="95C299B2"/>
     <w:multiLevelType w:val="multilevel"/>
@@ -551,20 +551,20 @@
       <w:lvlJc w:val="left"/>
     </w:lvl>
   </w:abstractNum>
-  <w:num w:numId="1">
+  <w:num w:numId="1" w16cid:durableId="984314683">
     <w:abstractNumId w:val="2"/>
   </w:num>
-  <w:num w:numId="2">
+  <w:num w:numId="2" w16cid:durableId="1974627335">
     <w:abstractNumId w:val="1"/>
   </w:num>
-  <w:num w:numId="3">
+  <w:num w:numId="3" w16cid:durableId="567615241">
     <w:abstractNumId w:val="0"/>
   </w:num>
 </w:numbering>
 </file>
 
 <file path=word/styles.xml><?xml version="1.0" encoding="utf-8"?>
-<w:styles xmlns:mc="http://schemas.openxmlformats.org/markup-compatibility/2006" xmlns:r="http://schemas.openxmlformats.org/officeDocument/2006/relationships" xmlns:w="http://schemas.openxmlformats.org/wordprocessingml/2006/main" xmlns:w14="http://schemas.microsoft.com/office/word/2010/wordml" xmlns:w15="http://schemas.microsoft.com/office/word/2012/wordml" xmlns:w16cex="http://schemas.microsoft.com/office/word/2018/wordml/cex" xmlns:w16cid="http://schemas.microsoft.com/office/word/2016/wordml/cid" xmlns:w16="http://schemas.microsoft.com/office/word/2018/wordml" xmlns:w16se="http://schemas.microsoft.com/office/word/2015/wordml/symex" mc:Ignorable="w14 w15 w16se w16cid w16 w16cex">
+<w:styles xmlns:mc="http://schemas.openxmlformats.org/markup-compatibility/2006" xmlns:r="http://schemas.openxmlformats.org/officeDocument/2006/relationships" xmlns:w="http://schemas.openxmlformats.org/wordprocessingml/2006/main" xmlns:w14="http://schemas.microsoft.com/office/word/2010/wordml" xmlns:w15="http://schemas.microsoft.com/office/word/2012/wordml" xmlns:w16cex="http://schemas.microsoft.com/office/word/2018/wordml/cex" xmlns:w16cid="http://schemas.microsoft.com/office/word/2016/wordml/cid" xmlns:w16="http://schemas.microsoft.com/office/word/2018/wordml" xmlns:w16du="http://schemas.microsoft.com/office/word/2023/wordml/word16du" xmlns:w16sdtdh="http://schemas.microsoft.com/office/word/2020/wordml/sdtdatahash" xmlns:w16se="http://schemas.microsoft.com/office/word/2015/wordml/symex" mc:Ignorable="w14 w15 w16se w16cid w16 w16cex w16sdtdh w16du">
   <w:docDefaults>
     <w:rPrDefault>
       <w:rPr>
@@ -719,6 +719,9 @@
     <w:lsdException w:name="Table Subtle 1" w:semiHidden="1" w:unhideWhenUsed="1"/>
     <w:lsdException w:name="Table Subtle 2" w:semiHidden="1" w:unhideWhenUsed="1"/>
     <w:lsdException w:name="Table Web 1" w:semiHidden="1" w:unhideWhenUsed="1"/>
+    <w:lsdException w:name="Table Web 2" w:semiHidden="1" w:unhideWhenUsed="1"/>
+    <w:lsdException w:name="Table Web 3" w:semiHidden="1" w:unhideWhenUsed="1"/>
+    <w:lsdException w:name="Table Theme" w:semiHidden="1" w:unhideWhenUsed="1"/>
     <w:lsdException w:name="Light Shading"/>
     <w:lsdException w:name="Light List"/>
     <w:lsdException w:name="Light Grid"/>

</xml_diff>

<commit_message>
Submitted! last edits here
</commit_message>
<xml_diff>
--- a/analysis/templates/template.docx
+++ b/analysis/templates/template.docx
@@ -1,6 +1,6 @@
 
 <file path=word/document.xml><?xml version="1.0" encoding="utf-8"?>
-<w:document xmlns:wpc="http://schemas.microsoft.com/office/word/2010/wordprocessingCanvas" xmlns:cx="http://schemas.microsoft.com/office/drawing/2014/chartex" xmlns:cx1="http://schemas.microsoft.com/office/drawing/2015/9/8/chartex" xmlns:cx2="http://schemas.microsoft.com/office/drawing/2015/10/21/chartex" xmlns:cx3="http://schemas.microsoft.com/office/drawing/2016/5/9/chartex" xmlns:cx4="http://schemas.microsoft.com/office/drawing/2016/5/10/chartex" xmlns:cx5="http://schemas.microsoft.com/office/drawing/2016/5/11/chartex" xmlns:cx6="http://schemas.microsoft.com/office/drawing/2016/5/12/chartex" xmlns:cx7="http://schemas.microsoft.com/office/drawing/2016/5/13/chartex" xmlns:cx8="http://schemas.microsoft.com/office/drawing/2016/5/14/chartex" xmlns:mc="http://schemas.openxmlformats.org/markup-compatibility/2006" xmlns:aink="http://schemas.microsoft.com/office/drawing/2016/ink" xmlns:am3d="http://schemas.microsoft.com/office/drawing/2017/model3d" xmlns:o="urn:schemas-microsoft-com:office:office" xmlns:oel="http://schemas.microsoft.com/office/2019/extlst" xmlns:r="http://schemas.openxmlformats.org/officeDocument/2006/relationships" xmlns:m="http://schemas.openxmlformats.org/officeDocument/2006/math" xmlns:v="urn:schemas-microsoft-com:vml" xmlns:wp14="http://schemas.microsoft.com/office/word/2010/wordprocessingDrawing" xmlns:wp="http://schemas.openxmlformats.org/drawingml/2006/wordprocessingDrawing" xmlns:w10="urn:schemas-microsoft-com:office:word" xmlns:w="http://schemas.openxmlformats.org/wordprocessingml/2006/main" xmlns:w14="http://schemas.microsoft.com/office/word/2010/wordml" xmlns:w15="http://schemas.microsoft.com/office/word/2012/wordml" xmlns:w16cex="http://schemas.microsoft.com/office/word/2018/wordml/cex" xmlns:w16cid="http://schemas.microsoft.com/office/word/2016/wordml/cid" xmlns:w16="http://schemas.microsoft.com/office/word/2018/wordml" xmlns:w16du="http://schemas.microsoft.com/office/word/2023/wordml/word16du" xmlns:w16sdtdh="http://schemas.microsoft.com/office/word/2020/wordml/sdtdatahash" xmlns:w16se="http://schemas.microsoft.com/office/word/2015/wordml/symex" xmlns:wpg="http://schemas.microsoft.com/office/word/2010/wordprocessingGroup" xmlns:wpi="http://schemas.microsoft.com/office/word/2010/wordprocessingInk" xmlns:wne="http://schemas.microsoft.com/office/word/2006/wordml" xmlns:wps="http://schemas.microsoft.com/office/word/2010/wordprocessingShape" mc:Ignorable="w14 w15 w16se w16cid w16 w16cex w16sdtdh w16du wp14">
+<w:document xmlns:wpc="http://schemas.microsoft.com/office/word/2010/wordprocessingCanvas" xmlns:cx="http://schemas.microsoft.com/office/drawing/2014/chartex" xmlns:cx1="http://schemas.microsoft.com/office/drawing/2015/9/8/chartex" xmlns:cx2="http://schemas.microsoft.com/office/drawing/2015/10/21/chartex" xmlns:cx3="http://schemas.microsoft.com/office/drawing/2016/5/9/chartex" xmlns:cx4="http://schemas.microsoft.com/office/drawing/2016/5/10/chartex" xmlns:cx5="http://schemas.microsoft.com/office/drawing/2016/5/11/chartex" xmlns:cx6="http://schemas.microsoft.com/office/drawing/2016/5/12/chartex" xmlns:cx7="http://schemas.microsoft.com/office/drawing/2016/5/13/chartex" xmlns:cx8="http://schemas.microsoft.com/office/drawing/2016/5/14/chartex" xmlns:mc="http://schemas.openxmlformats.org/markup-compatibility/2006" xmlns:aink="http://schemas.microsoft.com/office/drawing/2016/ink" xmlns:am3d="http://schemas.microsoft.com/office/drawing/2017/model3d" xmlns:o="urn:schemas-microsoft-com:office:office" xmlns:oel="http://schemas.microsoft.com/office/2019/extlst" xmlns:r="http://schemas.openxmlformats.org/officeDocument/2006/relationships" xmlns:m="http://schemas.openxmlformats.org/officeDocument/2006/math" xmlns:v="urn:schemas-microsoft-com:vml" xmlns:wp14="http://schemas.microsoft.com/office/word/2010/wordprocessingDrawing" xmlns:wp="http://schemas.openxmlformats.org/drawingml/2006/wordprocessingDrawing" xmlns:w10="urn:schemas-microsoft-com:office:word" xmlns:w="http://schemas.openxmlformats.org/wordprocessingml/2006/main" xmlns:w14="http://schemas.microsoft.com/office/word/2010/wordml" xmlns:w15="http://schemas.microsoft.com/office/word/2012/wordml" xmlns:w16cex="http://schemas.microsoft.com/office/word/2018/wordml/cex" xmlns:w16cid="http://schemas.microsoft.com/office/word/2016/wordml/cid" xmlns:w16="http://schemas.microsoft.com/office/word/2018/wordml" xmlns:w16du="http://schemas.microsoft.com/office/word/2023/wordml/word16du" xmlns:w16sdtdh="http://schemas.microsoft.com/office/word/2020/wordml/sdtdatahash" xmlns:w16sdtfl="http://schemas.microsoft.com/office/word/2024/wordml/sdtformatlock" xmlns:w16se="http://schemas.microsoft.com/office/word/2015/wordml/symex" xmlns:wpg="http://schemas.microsoft.com/office/word/2010/wordprocessingGroup" xmlns:wpi="http://schemas.microsoft.com/office/word/2010/wordprocessingInk" xmlns:wne="http://schemas.microsoft.com/office/word/2006/wordml" xmlns:wps="http://schemas.microsoft.com/office/word/2010/wordprocessingShape" mc:Ignorable="w14 w15 w16se w16cid w16 w16cex w16sdtdh w16sdtfl w16du wp14">
   <w:body>
     <w:p>
       <w:pPr>
@@ -22,8 +22,13 @@
       <w:pPr>
         <w:pStyle w:val="Author"/>
       </w:pPr>
-      <w:r>
-        <w:t>other author</w:t>
+      <w:proofErr w:type="gramStart"/>
+      <w:r>
+        <w:t>other</w:t>
+      </w:r>
+      <w:proofErr w:type="gramEnd"/>
+      <w:r>
+        <w:t xml:space="preserve"> author</w:t>
       </w:r>
     </w:p>
     <w:p>
@@ -36,7 +41,7 @@
     </w:p>
     <w:p>
       <w:pPr>
-        <w:pStyle w:val="Abstract"/>
+        <w:pStyle w:val="BodyText"/>
       </w:pPr>
       <w:r>
         <w:t>My abstract</w:t>
@@ -81,6 +86,16 @@
       <w:r>
         <w:t>Heading 4</w:t>
       </w:r>
+    </w:p>
+    <w:p>
+      <w:pPr>
+        <w:pStyle w:val="BodyText"/>
+      </w:pPr>
+      <w:proofErr w:type="spellStart"/>
+      <w:r>
+        <w:t>SJdlsjdhfhdh</w:t>
+      </w:r>
+      <w:proofErr w:type="spellEnd"/>
     </w:p>
     <w:p>
       <w:pPr>
@@ -134,7 +149,15 @@
         </w:numPr>
       </w:pPr>
       <w:r>
-        <w:t>Select ‘Page break before’ in the ‘Line and Page Breaks’ tab.</w:t>
+        <w:t xml:space="preserve">Select ‘Page </w:t>
+      </w:r>
+      <w:proofErr w:type="gramStart"/>
+      <w:r>
+        <w:t>break</w:t>
+      </w:r>
+      <w:proofErr w:type="gramEnd"/>
+      <w:r>
+        <w:t xml:space="preserve"> before’ in the ‘Line and Page Breaks’ tab.</w:t>
       </w:r>
     </w:p>
     <w:p>
@@ -154,7 +177,15 @@
         <w:pStyle w:val="FirstParagraph"/>
       </w:pPr>
       <w:r>
-        <w:t>After these tweaks, the ‘Heading 5’ style will no longer format a heading of level 5. Instead it will insert a very small and white (and, thus, invisible) line followed by a page break.</w:t>
+        <w:t xml:space="preserve">After these tweaks, the ‘Heading 5’ style will no longer format a heading of level 5. </w:t>
+      </w:r>
+      <w:proofErr w:type="gramStart"/>
+      <w:r>
+        <w:t>Instead</w:t>
+      </w:r>
+      <w:proofErr w:type="gramEnd"/>
+      <w:r>
+        <w:t xml:space="preserve"> it will insert a very small and white (and, thus, invisible) line followed by a page break.</w:t>
       </w:r>
     </w:p>
     <w:p>
@@ -162,7 +193,15 @@
         <w:pStyle w:val="BodyText"/>
       </w:pPr>
       <w:r>
-        <w:t>Now knit this doc, and edit the styles in the resulting docx file. Then rename as ‘template’ and use this in the yml:</w:t>
+        <w:t xml:space="preserve">Now knit this </w:t>
+      </w:r>
+      <w:proofErr w:type="gramStart"/>
+      <w:r>
+        <w:t>doc, and</w:t>
+      </w:r>
+      <w:proofErr w:type="gramEnd"/>
+      <w:r>
+        <w:t xml:space="preserve"> edit the styles in the resulting docx file. Then rename as ‘template’ and use this in the yml:</w:t>
       </w:r>
     </w:p>
     <w:p>
@@ -219,6 +258,7 @@
       </w:hyperlink>
     </w:p>
     <w:sectPr>
+      <w:footerReference w:type="default" r:id="rId9"/>
       <w:pgSz w:w="12240" w:h="15840"/>
       <w:pgMar w:top="1440" w:right="1440" w:bottom="1440" w:left="1440" w:header="720" w:footer="720" w:gutter="0"/>
       <w:lnNumType w:countBy="1" w:restart="continuous"/>
@@ -230,7 +270,7 @@
 </file>
 
 <file path=word/endnotes.xml><?xml version="1.0" encoding="utf-8"?>
-<w:endnotes xmlns:wpc="http://schemas.microsoft.com/office/word/2010/wordprocessingCanvas" xmlns:cx="http://schemas.microsoft.com/office/drawing/2014/chartex" xmlns:cx1="http://schemas.microsoft.com/office/drawing/2015/9/8/chartex" xmlns:cx2="http://schemas.microsoft.com/office/drawing/2015/10/21/chartex" xmlns:cx3="http://schemas.microsoft.com/office/drawing/2016/5/9/chartex" xmlns:cx4="http://schemas.microsoft.com/office/drawing/2016/5/10/chartex" xmlns:cx5="http://schemas.microsoft.com/office/drawing/2016/5/11/chartex" xmlns:cx6="http://schemas.microsoft.com/office/drawing/2016/5/12/chartex" xmlns:cx7="http://schemas.microsoft.com/office/drawing/2016/5/13/chartex" xmlns:cx8="http://schemas.microsoft.com/office/drawing/2016/5/14/chartex" xmlns:mc="http://schemas.openxmlformats.org/markup-compatibility/2006" xmlns:aink="http://schemas.microsoft.com/office/drawing/2016/ink" xmlns:am3d="http://schemas.microsoft.com/office/drawing/2017/model3d" xmlns:o="urn:schemas-microsoft-com:office:office" xmlns:oel="http://schemas.microsoft.com/office/2019/extlst" xmlns:r="http://schemas.openxmlformats.org/officeDocument/2006/relationships" xmlns:m="http://schemas.openxmlformats.org/officeDocument/2006/math" xmlns:v="urn:schemas-microsoft-com:vml" xmlns:wp14="http://schemas.microsoft.com/office/word/2010/wordprocessingDrawing" xmlns:wp="http://schemas.openxmlformats.org/drawingml/2006/wordprocessingDrawing" xmlns:w10="urn:schemas-microsoft-com:office:word" xmlns:w="http://schemas.openxmlformats.org/wordprocessingml/2006/main" xmlns:w14="http://schemas.microsoft.com/office/word/2010/wordml" xmlns:w15="http://schemas.microsoft.com/office/word/2012/wordml" xmlns:w16cex="http://schemas.microsoft.com/office/word/2018/wordml/cex" xmlns:w16cid="http://schemas.microsoft.com/office/word/2016/wordml/cid" xmlns:w16="http://schemas.microsoft.com/office/word/2018/wordml" xmlns:w16du="http://schemas.microsoft.com/office/word/2023/wordml/word16du" xmlns:w16sdtdh="http://schemas.microsoft.com/office/word/2020/wordml/sdtdatahash" xmlns:w16se="http://schemas.microsoft.com/office/word/2015/wordml/symex" xmlns:wpg="http://schemas.microsoft.com/office/word/2010/wordprocessingGroup" xmlns:wpi="http://schemas.microsoft.com/office/word/2010/wordprocessingInk" xmlns:wne="http://schemas.microsoft.com/office/word/2006/wordml" xmlns:wps="http://schemas.microsoft.com/office/word/2010/wordprocessingShape" mc:Ignorable="w14 w15 w16se w16cid w16 w16cex w16sdtdh w16du wp14">
+<w:endnotes xmlns:wpc="http://schemas.microsoft.com/office/word/2010/wordprocessingCanvas" xmlns:cx="http://schemas.microsoft.com/office/drawing/2014/chartex" xmlns:cx1="http://schemas.microsoft.com/office/drawing/2015/9/8/chartex" xmlns:cx2="http://schemas.microsoft.com/office/drawing/2015/10/21/chartex" xmlns:cx3="http://schemas.microsoft.com/office/drawing/2016/5/9/chartex" xmlns:cx4="http://schemas.microsoft.com/office/drawing/2016/5/10/chartex" xmlns:cx5="http://schemas.microsoft.com/office/drawing/2016/5/11/chartex" xmlns:cx6="http://schemas.microsoft.com/office/drawing/2016/5/12/chartex" xmlns:cx7="http://schemas.microsoft.com/office/drawing/2016/5/13/chartex" xmlns:cx8="http://schemas.microsoft.com/office/drawing/2016/5/14/chartex" xmlns:mc="http://schemas.openxmlformats.org/markup-compatibility/2006" xmlns:aink="http://schemas.microsoft.com/office/drawing/2016/ink" xmlns:am3d="http://schemas.microsoft.com/office/drawing/2017/model3d" xmlns:o="urn:schemas-microsoft-com:office:office" xmlns:oel="http://schemas.microsoft.com/office/2019/extlst" xmlns:r="http://schemas.openxmlformats.org/officeDocument/2006/relationships" xmlns:m="http://schemas.openxmlformats.org/officeDocument/2006/math" xmlns:v="urn:schemas-microsoft-com:vml" xmlns:wp14="http://schemas.microsoft.com/office/word/2010/wordprocessingDrawing" xmlns:wp="http://schemas.openxmlformats.org/drawingml/2006/wordprocessingDrawing" xmlns:w10="urn:schemas-microsoft-com:office:word" xmlns:w="http://schemas.openxmlformats.org/wordprocessingml/2006/main" xmlns:w14="http://schemas.microsoft.com/office/word/2010/wordml" xmlns:w15="http://schemas.microsoft.com/office/word/2012/wordml" xmlns:w16cex="http://schemas.microsoft.com/office/word/2018/wordml/cex" xmlns:w16cid="http://schemas.microsoft.com/office/word/2016/wordml/cid" xmlns:w16="http://schemas.microsoft.com/office/word/2018/wordml" xmlns:w16du="http://schemas.microsoft.com/office/word/2023/wordml/word16du" xmlns:w16sdtdh="http://schemas.microsoft.com/office/word/2020/wordml/sdtdatahash" xmlns:w16sdtfl="http://schemas.microsoft.com/office/word/2024/wordml/sdtformatlock" xmlns:w16se="http://schemas.microsoft.com/office/word/2015/wordml/symex" xmlns:wpg="http://schemas.microsoft.com/office/word/2010/wordprocessingGroup" xmlns:wpi="http://schemas.microsoft.com/office/word/2010/wordprocessingInk" xmlns:wne="http://schemas.microsoft.com/office/word/2006/wordml" xmlns:wps="http://schemas.microsoft.com/office/word/2010/wordprocessingShape" mc:Ignorable="w14 w15 w16se w16cid w16 w16cex w16sdtdh w16sdtfl w16du wp14">
   <w:endnote w:type="separator" w:id="-1">
     <w:p>
       <w:pPr>
@@ -254,8 +294,61 @@
 </w:endnotes>
 </file>
 
+<file path=word/footer1.xml><?xml version="1.0" encoding="utf-8"?>
+<w:ftr xmlns:wpc="http://schemas.microsoft.com/office/word/2010/wordprocessingCanvas" xmlns:cx="http://schemas.microsoft.com/office/drawing/2014/chartex" xmlns:cx1="http://schemas.microsoft.com/office/drawing/2015/9/8/chartex" xmlns:cx2="http://schemas.microsoft.com/office/drawing/2015/10/21/chartex" xmlns:cx3="http://schemas.microsoft.com/office/drawing/2016/5/9/chartex" xmlns:cx4="http://schemas.microsoft.com/office/drawing/2016/5/10/chartex" xmlns:cx5="http://schemas.microsoft.com/office/drawing/2016/5/11/chartex" xmlns:cx6="http://schemas.microsoft.com/office/drawing/2016/5/12/chartex" xmlns:cx7="http://schemas.microsoft.com/office/drawing/2016/5/13/chartex" xmlns:cx8="http://schemas.microsoft.com/office/drawing/2016/5/14/chartex" xmlns:mc="http://schemas.openxmlformats.org/markup-compatibility/2006" xmlns:aink="http://schemas.microsoft.com/office/drawing/2016/ink" xmlns:am3d="http://schemas.microsoft.com/office/drawing/2017/model3d" xmlns:o="urn:schemas-microsoft-com:office:office" xmlns:oel="http://schemas.microsoft.com/office/2019/extlst" xmlns:r="http://schemas.openxmlformats.org/officeDocument/2006/relationships" xmlns:m="http://schemas.openxmlformats.org/officeDocument/2006/math" xmlns:v="urn:schemas-microsoft-com:vml" xmlns:wp14="http://schemas.microsoft.com/office/word/2010/wordprocessingDrawing" xmlns:wp="http://schemas.openxmlformats.org/drawingml/2006/wordprocessingDrawing" xmlns:w10="urn:schemas-microsoft-com:office:word" xmlns:w="http://schemas.openxmlformats.org/wordprocessingml/2006/main" xmlns:w14="http://schemas.microsoft.com/office/word/2010/wordml" xmlns:w15="http://schemas.microsoft.com/office/word/2012/wordml" xmlns:w16cex="http://schemas.microsoft.com/office/word/2018/wordml/cex" xmlns:w16cid="http://schemas.microsoft.com/office/word/2016/wordml/cid" xmlns:w16="http://schemas.microsoft.com/office/word/2018/wordml" xmlns:w16du="http://schemas.microsoft.com/office/word/2023/wordml/word16du" xmlns:w16sdtdh="http://schemas.microsoft.com/office/word/2020/wordml/sdtdatahash" xmlns:w16sdtfl="http://schemas.microsoft.com/office/word/2024/wordml/sdtformatlock" xmlns:w16se="http://schemas.microsoft.com/office/word/2015/wordml/symex" xmlns:wpg="http://schemas.microsoft.com/office/word/2010/wordprocessingGroup" xmlns:wpi="http://schemas.microsoft.com/office/word/2010/wordprocessingInk" xmlns:wne="http://schemas.microsoft.com/office/word/2006/wordml" xmlns:wps="http://schemas.microsoft.com/office/word/2010/wordprocessingShape" mc:Ignorable="w14 w15 w16se w16cid w16 w16cex w16sdtdh w16sdtfl w16du wp14">
+  <w:sdt>
+    <w:sdtPr>
+      <w:id w:val="886992194"/>
+      <w:docPartObj>
+        <w:docPartGallery w:val="Page Numbers (Bottom of Page)"/>
+        <w:docPartUnique/>
+      </w:docPartObj>
+    </w:sdtPr>
+    <w:sdtEndPr>
+      <w:rPr>
+        <w:noProof/>
+      </w:rPr>
+    </w:sdtEndPr>
+    <w:sdtContent>
+      <w:p>
+        <w:pPr>
+          <w:pStyle w:val="Footer"/>
+          <w:jc w:val="center"/>
+        </w:pPr>
+        <w:r>
+          <w:fldChar w:fldCharType="begin"/>
+        </w:r>
+        <w:r>
+          <w:instrText xml:space="preserve"> PAGE   \* MERGEFORMAT </w:instrText>
+        </w:r>
+        <w:r>
+          <w:fldChar w:fldCharType="separate"/>
+        </w:r>
+        <w:r>
+          <w:rPr>
+            <w:noProof/>
+          </w:rPr>
+          <w:t>2</w:t>
+        </w:r>
+        <w:r>
+          <w:rPr>
+            <w:noProof/>
+          </w:rPr>
+          <w:fldChar w:fldCharType="end"/>
+        </w:r>
+      </w:p>
+    </w:sdtContent>
+  </w:sdt>
+  <w:p>
+    <w:pPr>
+      <w:pStyle w:val="Footer"/>
+    </w:pPr>
+  </w:p>
+</w:ftr>
+</file>
+
 <file path=word/footnotes.xml><?xml version="1.0" encoding="utf-8"?>
-<w:footnotes xmlns:wpc="http://schemas.microsoft.com/office/word/2010/wordprocessingCanvas" xmlns:cx="http://schemas.microsoft.com/office/drawing/2014/chartex" xmlns:cx1="http://schemas.microsoft.com/office/drawing/2015/9/8/chartex" xmlns:cx2="http://schemas.microsoft.com/office/drawing/2015/10/21/chartex" xmlns:cx3="http://schemas.microsoft.com/office/drawing/2016/5/9/chartex" xmlns:cx4="http://schemas.microsoft.com/office/drawing/2016/5/10/chartex" xmlns:cx5="http://schemas.microsoft.com/office/drawing/2016/5/11/chartex" xmlns:cx6="http://schemas.microsoft.com/office/drawing/2016/5/12/chartex" xmlns:cx7="http://schemas.microsoft.com/office/drawing/2016/5/13/chartex" xmlns:cx8="http://schemas.microsoft.com/office/drawing/2016/5/14/chartex" xmlns:mc="http://schemas.openxmlformats.org/markup-compatibility/2006" xmlns:aink="http://schemas.microsoft.com/office/drawing/2016/ink" xmlns:am3d="http://schemas.microsoft.com/office/drawing/2017/model3d" xmlns:o="urn:schemas-microsoft-com:office:office" xmlns:oel="http://schemas.microsoft.com/office/2019/extlst" xmlns:r="http://schemas.openxmlformats.org/officeDocument/2006/relationships" xmlns:m="http://schemas.openxmlformats.org/officeDocument/2006/math" xmlns:v="urn:schemas-microsoft-com:vml" xmlns:wp14="http://schemas.microsoft.com/office/word/2010/wordprocessingDrawing" xmlns:wp="http://schemas.openxmlformats.org/drawingml/2006/wordprocessingDrawing" xmlns:w10="urn:schemas-microsoft-com:office:word" xmlns:w="http://schemas.openxmlformats.org/wordprocessingml/2006/main" xmlns:w14="http://schemas.microsoft.com/office/word/2010/wordml" xmlns:w15="http://schemas.microsoft.com/office/word/2012/wordml" xmlns:w16cex="http://schemas.microsoft.com/office/word/2018/wordml/cex" xmlns:w16cid="http://schemas.microsoft.com/office/word/2016/wordml/cid" xmlns:w16="http://schemas.microsoft.com/office/word/2018/wordml" xmlns:w16du="http://schemas.microsoft.com/office/word/2023/wordml/word16du" xmlns:w16sdtdh="http://schemas.microsoft.com/office/word/2020/wordml/sdtdatahash" xmlns:w16se="http://schemas.microsoft.com/office/word/2015/wordml/symex" xmlns:wpg="http://schemas.microsoft.com/office/word/2010/wordprocessingGroup" xmlns:wpi="http://schemas.microsoft.com/office/word/2010/wordprocessingInk" xmlns:wne="http://schemas.microsoft.com/office/word/2006/wordml" xmlns:wps="http://schemas.microsoft.com/office/word/2010/wordprocessingShape" mc:Ignorable="w14 w15 w16se w16cid w16 w16cex w16sdtdh w16du wp14">
+<w:footnotes xmlns:wpc="http://schemas.microsoft.com/office/word/2010/wordprocessingCanvas" xmlns:cx="http://schemas.microsoft.com/office/drawing/2014/chartex" xmlns:cx1="http://schemas.microsoft.com/office/drawing/2015/9/8/chartex" xmlns:cx2="http://schemas.microsoft.com/office/drawing/2015/10/21/chartex" xmlns:cx3="http://schemas.microsoft.com/office/drawing/2016/5/9/chartex" xmlns:cx4="http://schemas.microsoft.com/office/drawing/2016/5/10/chartex" xmlns:cx5="http://schemas.microsoft.com/office/drawing/2016/5/11/chartex" xmlns:cx6="http://schemas.microsoft.com/office/drawing/2016/5/12/chartex" xmlns:cx7="http://schemas.microsoft.com/office/drawing/2016/5/13/chartex" xmlns:cx8="http://schemas.microsoft.com/office/drawing/2016/5/14/chartex" xmlns:mc="http://schemas.openxmlformats.org/markup-compatibility/2006" xmlns:aink="http://schemas.microsoft.com/office/drawing/2016/ink" xmlns:am3d="http://schemas.microsoft.com/office/drawing/2017/model3d" xmlns:o="urn:schemas-microsoft-com:office:office" xmlns:oel="http://schemas.microsoft.com/office/2019/extlst" xmlns:r="http://schemas.openxmlformats.org/officeDocument/2006/relationships" xmlns:m="http://schemas.openxmlformats.org/officeDocument/2006/math" xmlns:v="urn:schemas-microsoft-com:vml" xmlns:wp14="http://schemas.microsoft.com/office/word/2010/wordprocessingDrawing" xmlns:wp="http://schemas.openxmlformats.org/drawingml/2006/wordprocessingDrawing" xmlns:w10="urn:schemas-microsoft-com:office:word" xmlns:w="http://schemas.openxmlformats.org/wordprocessingml/2006/main" xmlns:w14="http://schemas.microsoft.com/office/word/2010/wordml" xmlns:w15="http://schemas.microsoft.com/office/word/2012/wordml" xmlns:w16cex="http://schemas.microsoft.com/office/word/2018/wordml/cex" xmlns:w16cid="http://schemas.microsoft.com/office/word/2016/wordml/cid" xmlns:w16="http://schemas.microsoft.com/office/word/2018/wordml" xmlns:w16du="http://schemas.microsoft.com/office/word/2023/wordml/word16du" xmlns:w16sdtdh="http://schemas.microsoft.com/office/word/2020/wordml/sdtdatahash" xmlns:w16sdtfl="http://schemas.microsoft.com/office/word/2024/wordml/sdtformatlock" xmlns:w16se="http://schemas.microsoft.com/office/word/2015/wordml/symex" xmlns:wpg="http://schemas.microsoft.com/office/word/2010/wordprocessingGroup" xmlns:wpi="http://schemas.microsoft.com/office/word/2010/wordprocessingInk" xmlns:wne="http://schemas.microsoft.com/office/word/2006/wordml" xmlns:wps="http://schemas.microsoft.com/office/word/2010/wordprocessingShape" mc:Ignorable="w14 w15 w16se w16cid w16 w16cex w16sdtdh w16sdtfl w16du wp14">
   <w:footnote w:type="separator" w:id="-1">
     <w:p>
       <w:r>
@@ -274,7 +367,7 @@
 </file>
 
 <file path=word/numbering.xml><?xml version="1.0" encoding="utf-8"?>
-<w:numbering xmlns:wpc="http://schemas.microsoft.com/office/word/2010/wordprocessingCanvas" xmlns:cx="http://schemas.microsoft.com/office/drawing/2014/chartex" xmlns:cx1="http://schemas.microsoft.com/office/drawing/2015/9/8/chartex" xmlns:cx2="http://schemas.microsoft.com/office/drawing/2015/10/21/chartex" xmlns:cx3="http://schemas.microsoft.com/office/drawing/2016/5/9/chartex" xmlns:cx4="http://schemas.microsoft.com/office/drawing/2016/5/10/chartex" xmlns:cx5="http://schemas.microsoft.com/office/drawing/2016/5/11/chartex" xmlns:cx6="http://schemas.microsoft.com/office/drawing/2016/5/12/chartex" xmlns:cx7="http://schemas.microsoft.com/office/drawing/2016/5/13/chartex" xmlns:cx8="http://schemas.microsoft.com/office/drawing/2016/5/14/chartex" xmlns:mc="http://schemas.openxmlformats.org/markup-compatibility/2006" xmlns:aink="http://schemas.microsoft.com/office/drawing/2016/ink" xmlns:am3d="http://schemas.microsoft.com/office/drawing/2017/model3d" xmlns:o="urn:schemas-microsoft-com:office:office" xmlns:oel="http://schemas.microsoft.com/office/2019/extlst" xmlns:r="http://schemas.openxmlformats.org/officeDocument/2006/relationships" xmlns:m="http://schemas.openxmlformats.org/officeDocument/2006/math" xmlns:v="urn:schemas-microsoft-com:vml" xmlns:wp14="http://schemas.microsoft.com/office/word/2010/wordprocessingDrawing" xmlns:wp="http://schemas.openxmlformats.org/drawingml/2006/wordprocessingDrawing" xmlns:w10="urn:schemas-microsoft-com:office:word" xmlns:w="http://schemas.openxmlformats.org/wordprocessingml/2006/main" xmlns:w14="http://schemas.microsoft.com/office/word/2010/wordml" xmlns:w15="http://schemas.microsoft.com/office/word/2012/wordml" xmlns:w16cex="http://schemas.microsoft.com/office/word/2018/wordml/cex" xmlns:w16cid="http://schemas.microsoft.com/office/word/2016/wordml/cid" xmlns:w16="http://schemas.microsoft.com/office/word/2018/wordml" xmlns:w16du="http://schemas.microsoft.com/office/word/2023/wordml/word16du" xmlns:w16sdtdh="http://schemas.microsoft.com/office/word/2020/wordml/sdtdatahash" xmlns:w16se="http://schemas.microsoft.com/office/word/2015/wordml/symex" xmlns:wpg="http://schemas.microsoft.com/office/word/2010/wordprocessingGroup" xmlns:wpi="http://schemas.microsoft.com/office/word/2010/wordprocessingInk" xmlns:wne="http://schemas.microsoft.com/office/word/2006/wordml" xmlns:wps="http://schemas.microsoft.com/office/word/2010/wordprocessingShape" mc:Ignorable="w14 w15 w16se w16cid w16 w16cex w16sdtdh w16du wp14">
+<w:numbering xmlns:wpc="http://schemas.microsoft.com/office/word/2010/wordprocessingCanvas" xmlns:cx="http://schemas.microsoft.com/office/drawing/2014/chartex" xmlns:cx1="http://schemas.microsoft.com/office/drawing/2015/9/8/chartex" xmlns:cx2="http://schemas.microsoft.com/office/drawing/2015/10/21/chartex" xmlns:cx3="http://schemas.microsoft.com/office/drawing/2016/5/9/chartex" xmlns:cx4="http://schemas.microsoft.com/office/drawing/2016/5/10/chartex" xmlns:cx5="http://schemas.microsoft.com/office/drawing/2016/5/11/chartex" xmlns:cx6="http://schemas.microsoft.com/office/drawing/2016/5/12/chartex" xmlns:cx7="http://schemas.microsoft.com/office/drawing/2016/5/13/chartex" xmlns:cx8="http://schemas.microsoft.com/office/drawing/2016/5/14/chartex" xmlns:mc="http://schemas.openxmlformats.org/markup-compatibility/2006" xmlns:aink="http://schemas.microsoft.com/office/drawing/2016/ink" xmlns:am3d="http://schemas.microsoft.com/office/drawing/2017/model3d" xmlns:o="urn:schemas-microsoft-com:office:office" xmlns:oel="http://schemas.microsoft.com/office/2019/extlst" xmlns:r="http://schemas.openxmlformats.org/officeDocument/2006/relationships" xmlns:m="http://schemas.openxmlformats.org/officeDocument/2006/math" xmlns:v="urn:schemas-microsoft-com:vml" xmlns:wp14="http://schemas.microsoft.com/office/word/2010/wordprocessingDrawing" xmlns:wp="http://schemas.openxmlformats.org/drawingml/2006/wordprocessingDrawing" xmlns:w10="urn:schemas-microsoft-com:office:word" xmlns:w="http://schemas.openxmlformats.org/wordprocessingml/2006/main" xmlns:w14="http://schemas.microsoft.com/office/word/2010/wordml" xmlns:w15="http://schemas.microsoft.com/office/word/2012/wordml" xmlns:w16cex="http://schemas.microsoft.com/office/word/2018/wordml/cex" xmlns:w16cid="http://schemas.microsoft.com/office/word/2016/wordml/cid" xmlns:w16="http://schemas.microsoft.com/office/word/2018/wordml" xmlns:w16du="http://schemas.microsoft.com/office/word/2023/wordml/word16du" xmlns:w16sdtdh="http://schemas.microsoft.com/office/word/2020/wordml/sdtdatahash" xmlns:w16sdtfl="http://schemas.microsoft.com/office/word/2024/wordml/sdtformatlock" xmlns:w16se="http://schemas.microsoft.com/office/word/2015/wordml/symex" xmlns:wpg="http://schemas.microsoft.com/office/word/2010/wordprocessingGroup" xmlns:wpi="http://schemas.microsoft.com/office/word/2010/wordprocessingInk" xmlns:wne="http://schemas.microsoft.com/office/word/2006/wordml" xmlns:wps="http://schemas.microsoft.com/office/word/2010/wordprocessingShape" mc:Ignorable="w14 w15 w16se w16cid w16 w16cex w16sdtdh w16sdtfl w16du wp14">
   <w:abstractNum w:abstractNumId="0" w15:restartNumberingAfterBreak="0">
     <w:nsid w:val="95C299B2"/>
     <w:multiLevelType w:val="multilevel"/>
@@ -564,7 +657,7 @@
 </file>
 
 <file path=word/styles.xml><?xml version="1.0" encoding="utf-8"?>
-<w:styles xmlns:mc="http://schemas.openxmlformats.org/markup-compatibility/2006" xmlns:r="http://schemas.openxmlformats.org/officeDocument/2006/relationships" xmlns:w="http://schemas.openxmlformats.org/wordprocessingml/2006/main" xmlns:w14="http://schemas.microsoft.com/office/word/2010/wordml" xmlns:w15="http://schemas.microsoft.com/office/word/2012/wordml" xmlns:w16cex="http://schemas.microsoft.com/office/word/2018/wordml/cex" xmlns:w16cid="http://schemas.microsoft.com/office/word/2016/wordml/cid" xmlns:w16="http://schemas.microsoft.com/office/word/2018/wordml" xmlns:w16du="http://schemas.microsoft.com/office/word/2023/wordml/word16du" xmlns:w16sdtdh="http://schemas.microsoft.com/office/word/2020/wordml/sdtdatahash" xmlns:w16se="http://schemas.microsoft.com/office/word/2015/wordml/symex" mc:Ignorable="w14 w15 w16se w16cid w16 w16cex w16sdtdh w16du">
+<w:styles xmlns:mc="http://schemas.openxmlformats.org/markup-compatibility/2006" xmlns:r="http://schemas.openxmlformats.org/officeDocument/2006/relationships" xmlns:w="http://schemas.openxmlformats.org/wordprocessingml/2006/main" xmlns:w14="http://schemas.microsoft.com/office/word/2010/wordml" xmlns:w15="http://schemas.microsoft.com/office/word/2012/wordml" xmlns:w16cex="http://schemas.microsoft.com/office/word/2018/wordml/cex" xmlns:w16cid="http://schemas.microsoft.com/office/word/2016/wordml/cid" xmlns:w16="http://schemas.microsoft.com/office/word/2018/wordml" xmlns:w16du="http://schemas.microsoft.com/office/word/2023/wordml/word16du" xmlns:w16sdtdh="http://schemas.microsoft.com/office/word/2020/wordml/sdtdatahash" xmlns:w16sdtfl="http://schemas.microsoft.com/office/word/2024/wordml/sdtformatlock" xmlns:w16se="http://schemas.microsoft.com/office/word/2015/wordml/symex" mc:Ignorable="w14 w15 w16se w16cid w16 w16cex w16sdtdh w16sdtfl w16du">
   <w:docDefaults>
     <w:rPrDefault>
       <w:rPr>
@@ -611,7 +704,7 @@
     <w:lsdException w:name="footnote text" w:semiHidden="1" w:unhideWhenUsed="1"/>
     <w:lsdException w:name="annotation text" w:semiHidden="1" w:unhideWhenUsed="1"/>
     <w:lsdException w:name="header" w:semiHidden="1" w:unhideWhenUsed="1"/>
-    <w:lsdException w:name="footer" w:semiHidden="1" w:unhideWhenUsed="1"/>
+    <w:lsdException w:name="footer" w:semiHidden="1" w:uiPriority="99" w:unhideWhenUsed="1"/>
     <w:lsdException w:name="index heading" w:semiHidden="1" w:unhideWhenUsed="1"/>
     <w:lsdException w:name="caption" w:semiHidden="1" w:unhideWhenUsed="1"/>
     <w:lsdException w:name="table of figures" w:semiHidden="1" w:unhideWhenUsed="1"/>
@@ -1092,8 +1185,9 @@
     <w:name w:val="Body Text"/>
     <w:basedOn w:val="Normal"/>
     <w:qFormat/>
-    <w:pPr>
-      <w:spacing w:before="180" w:after="180"/>
+    <w:rsid w:val="00F8492A"/>
+    <w:pPr>
+      <w:spacing w:before="180" w:after="180" w:line="480" w:lineRule="auto"/>
     </w:pPr>
   </w:style>
   <w:style w:type="paragraph" w:customStyle="1" w:styleId="FirstParagraph">
@@ -1196,7 +1290,6 @@
     <w:rPr>
       <w:rFonts w:asciiTheme="majorHAnsi" w:eastAsiaTheme="majorEastAsia" w:hAnsiTheme="majorHAnsi" w:cstheme="majorBidi"/>
       <w:bCs/>
-      <w:sz w:val="20"/>
       <w:szCs w:val="20"/>
     </w:rPr>
   </w:style>
@@ -1636,6 +1729,48 @@
     <w:name w:val="line number"/>
     <w:basedOn w:val="DefaultParagraphFont"/>
     <w:rsid w:val="00014752"/>
+  </w:style>
+  <w:style w:type="paragraph" w:styleId="Header">
+    <w:name w:val="header"/>
+    <w:basedOn w:val="Normal"/>
+    <w:link w:val="HeaderChar"/>
+    <w:unhideWhenUsed/>
+    <w:rsid w:val="00F8492A"/>
+    <w:pPr>
+      <w:tabs>
+        <w:tab w:val="center" w:pos="4680"/>
+        <w:tab w:val="right" w:pos="9360"/>
+      </w:tabs>
+      <w:spacing w:after="0"/>
+    </w:pPr>
+  </w:style>
+  <w:style w:type="character" w:customStyle="1" w:styleId="HeaderChar">
+    <w:name w:val="Header Char"/>
+    <w:basedOn w:val="DefaultParagraphFont"/>
+    <w:link w:val="Header"/>
+    <w:rsid w:val="00F8492A"/>
+  </w:style>
+  <w:style w:type="paragraph" w:styleId="Footer">
+    <w:name w:val="footer"/>
+    <w:basedOn w:val="Normal"/>
+    <w:link w:val="FooterChar"/>
+    <w:uiPriority w:val="99"/>
+    <w:unhideWhenUsed/>
+    <w:rsid w:val="00F8492A"/>
+    <w:pPr>
+      <w:tabs>
+        <w:tab w:val="center" w:pos="4680"/>
+        <w:tab w:val="right" w:pos="9360"/>
+      </w:tabs>
+      <w:spacing w:after="0"/>
+    </w:pPr>
+  </w:style>
+  <w:style w:type="character" w:customStyle="1" w:styleId="FooterChar">
+    <w:name w:val="Footer Char"/>
+    <w:basedOn w:val="DefaultParagraphFont"/>
+    <w:link w:val="Footer"/>
+    <w:uiPriority w:val="99"/>
+    <w:rsid w:val="00F8492A"/>
   </w:style>
 </w:styles>
 </file>

</xml_diff>